<commit_message>
Submission to ICSA Student Paper Award
</commit_message>
<xml_diff>
--- a/drafts/20230329_svg_jlw_Trajectory_Differences_by_Cannabis_Use.docx
+++ b/drafts/20230329_svg_jlw_Trajectory_Differences_by_Cannabis_Use.docx
@@ -4261,15 +4261,7 @@
           <w:sz w:val="24"/>
           <w:szCs w:val="24"/>
         </w:rPr>
-        <w:t>mean</w:t>
-      </w:r>
-      <w:r>
-        <w:rPr>
-          <w:rFonts w:ascii="Times New Roman" w:hAnsi="Times New Roman" w:cs="Times New Roman"/>
-          <w:sz w:val="24"/>
-          <w:szCs w:val="24"/>
-        </w:rPr>
-        <w:t xml:space="preserve"> </w:t>
+        <w:t xml:space="preserve">mean </w:t>
       </w:r>
       <w:r>
         <w:rPr>
@@ -4568,17 +4560,7 @@
                 <w:sz w:val="24"/>
                 <w:szCs w:val="24"/>
               </w:rPr>
-              <w:t>N</w:t>
-            </w:r>
-            <w:r>
-              <w:rPr>
-                <w:rFonts w:ascii="Times New Roman" w:eastAsia="Arial" w:hAnsi="Times New Roman" w:cs="Times New Roman"/>
-                <w:b/>
-                <w:color w:val="000000"/>
-                <w:sz w:val="24"/>
-                <w:szCs w:val="24"/>
-              </w:rPr>
-              <w:t>o</w:t>
+              <w:t>No</w:t>
             </w:r>
             <w:r>
               <w:rPr>
@@ -15738,6 +15720,7 @@
   <w:style w:type="character" w:default="1" w:styleId="DefaultParagraphFont">
     <w:name w:val="Default Paragraph Font"/>
     <w:uiPriority w:val="1"/>
+    <w:semiHidden/>
     <w:unhideWhenUsed/>
   </w:style>
   <w:style w:type="table" w:default="1" w:styleId="TableNormal">

</xml_diff>